<commit_message>
New Data set is added
</commit_message>
<xml_diff>
--- a/ML_model/Machine Learning and Data Mining Model for Automated Computerized System.docx
+++ b/ML_model/Machine Learning and Data Mining Model for Automated Computerized System.docx
@@ -1,22 +1,20 @@
 
 <file path=word/document.xml><?xml version="1.0" encoding="utf-8"?>
-<w:document xmlns:mc="http://schemas.openxmlformats.org/markup-compatibility/2006" xmlns:o="urn:schemas-microsoft-com:office:office" xmlns:r="http://schemas.openxmlformats.org/officeDocument/2006/relationships" xmlns:m="http://schemas.openxmlformats.org/officeDocument/2006/math" xmlns:v="urn:schemas-microsoft-com:vml" xmlns:wp="http://schemas.openxmlformats.org/drawingml/2006/wordprocessingDrawing" xmlns:w10="urn:schemas-microsoft-com:office:word" xmlns:w="http://schemas.openxmlformats.org/wordprocessingml/2006/main" xmlns:wne="http://schemas.microsoft.com/office/word/2006/wordml" xmlns:sl="http://schemas.openxmlformats.org/schemaLibrary/2006/main" xmlns:a="http://schemas.openxmlformats.org/drawingml/2006/main" xmlns:pic="http://schemas.openxmlformats.org/drawingml/2006/picture" xmlns:c="http://schemas.openxmlformats.org/drawingml/2006/chart" xmlns:lc="http://schemas.openxmlformats.org/drawingml/2006/lockedCanvas" xmlns:dgm="http://schemas.openxmlformats.org/drawingml/2006/diagram" xmlns:wps="http://schemas.microsoft.com/office/word/2010/wordprocessingShape" xmlns:wpg="http://schemas.microsoft.com/office/word/2010/wordprocessingGroup" xmlns:w14="http://schemas.microsoft.com/office/word/2010/wordml" xmlns:w15="http://schemas.microsoft.com/office/word/2012/wordml">
+<w:document xmlns:wpc="http://schemas.microsoft.com/office/word/2010/wordprocessingCanvas" xmlns:mc="http://schemas.openxmlformats.org/markup-compatibility/2006" xmlns:o="urn:schemas-microsoft-com:office:office" xmlns:r="http://schemas.openxmlformats.org/officeDocument/2006/relationships" xmlns:m="http://schemas.openxmlformats.org/officeDocument/2006/math" xmlns:v="urn:schemas-microsoft-com:vml" xmlns:wp14="http://schemas.microsoft.com/office/word/2010/wordprocessingDrawing" xmlns:wp="http://schemas.openxmlformats.org/drawingml/2006/wordprocessingDrawing" xmlns:w10="urn:schemas-microsoft-com:office:word" xmlns:w="http://schemas.openxmlformats.org/wordprocessingml/2006/main" xmlns:w14="http://schemas.microsoft.com/office/word/2010/wordml" xmlns:wpg="http://schemas.microsoft.com/office/word/2010/wordprocessingGroup" xmlns:wpi="http://schemas.microsoft.com/office/word/2010/wordprocessingInk" xmlns:wne="http://schemas.microsoft.com/office/word/2006/wordml" xmlns:wps="http://schemas.microsoft.com/office/word/2010/wordprocessingShape" mc:Ignorable="w14 wp14">
   <w:body>
     <w:p>
       <w:pPr>
-        <w:jc w:val="center"/>
-        <w:rPr>
-          <w:b w:val="1"/>
+        <w:rPr>
+          <w:b/>
           <w:sz w:val="42"/>
           <w:szCs w:val="42"/>
         </w:rPr>
       </w:pPr>
       <w:r>
         <w:rPr>
-          <w:b w:val="1"/>
+          <w:b/>
           <w:sz w:val="42"/>
           <w:szCs w:val="42"/>
-          <w:rtl w:val="0"/>
         </w:rPr>
         <w:t xml:space="preserve">Machine Learning and Data Mining Model for Automated Computerized System </w:t>
       </w:r>
@@ -24,74 +22,58 @@
     <w:p>
       <w:pPr>
         <w:rPr>
-          <w:b w:val="1"/>
+          <w:b/>
           <w:sz w:val="32"/>
           <w:szCs w:val="32"/>
         </w:rPr>
       </w:pPr>
-      <w:r>
-        <w:rPr>
-          <w:rtl w:val="0"/>
-        </w:rPr>
-      </w:r>
-    </w:p>
-    <w:p>
-      <w:pPr>
-        <w:rPr>
-          <w:b w:val="1"/>
+    </w:p>
+    <w:p>
+      <w:pPr>
+        <w:rPr>
+          <w:b/>
           <w:sz w:val="32"/>
           <w:szCs w:val="32"/>
         </w:rPr>
       </w:pPr>
       <w:r>
         <w:rPr>
-          <w:b w:val="1"/>
+          <w:b/>
           <w:sz w:val="32"/>
           <w:szCs w:val="32"/>
-          <w:rtl w:val="0"/>
-        </w:rPr>
-        <w:br w:type="textWrapping"/>
+        </w:rPr>
+        <w:br/>
       </w:r>
       <w:r>
         <w:br w:type="page"/>
       </w:r>
-      <w:r>
-        <w:rPr>
-          <w:rtl w:val="0"/>
-        </w:rPr>
-      </w:r>
-    </w:p>
-    <w:p>
-      <w:pPr>
-        <w:rPr>
-          <w:b w:val="1"/>
+    </w:p>
+    <w:p>
+      <w:pPr>
+        <w:rPr>
+          <w:b/>
           <w:sz w:val="32"/>
           <w:szCs w:val="32"/>
         </w:rPr>
       </w:pPr>
       <w:r>
         <w:rPr>
-          <w:b w:val="1"/>
+          <w:b/>
           <w:sz w:val="32"/>
           <w:szCs w:val="32"/>
-          <w:rtl w:val="0"/>
-        </w:rPr>
-        <w:t xml:space="preserve">Content</w:t>
-      </w:r>
-    </w:p>
-    <w:p>
-      <w:pPr>
-        <w:rPr>
-          <w:b w:val="1"/>
+        </w:rPr>
+        <w:lastRenderedPageBreak/>
+        <w:t>Content</w:t>
+      </w:r>
+    </w:p>
+    <w:p>
+      <w:pPr>
+        <w:rPr>
+          <w:b/>
           <w:sz w:val="32"/>
           <w:szCs w:val="32"/>
         </w:rPr>
       </w:pPr>
-      <w:r>
-        <w:rPr>
-          <w:rtl w:val="0"/>
-        </w:rPr>
-      </w:r>
     </w:p>
     <w:p>
       <w:pPr>
@@ -99,18 +81,15 @@
           <w:ilvl w:val="0"/>
           <w:numId w:val="1"/>
         </w:numPr>
-        <w:ind w:left="720" w:hanging="360"/>
         <w:rPr>
           <w:sz w:val="26"/>
           <w:szCs w:val="26"/>
-          <w:u w:val="none"/>
         </w:rPr>
       </w:pPr>
       <w:r>
         <w:rPr>
           <w:sz w:val="26"/>
           <w:szCs w:val="26"/>
-          <w:rtl w:val="0"/>
         </w:rPr>
         <w:t xml:space="preserve">Introduction </w:t>
       </w:r>
@@ -121,18 +100,15 @@
           <w:ilvl w:val="0"/>
           <w:numId w:val="1"/>
         </w:numPr>
-        <w:ind w:left="720" w:hanging="360"/>
         <w:rPr>
           <w:sz w:val="26"/>
           <w:szCs w:val="26"/>
-          <w:u w:val="none"/>
         </w:rPr>
       </w:pPr>
       <w:r>
         <w:rPr>
           <w:sz w:val="26"/>
           <w:szCs w:val="26"/>
-          <w:rtl w:val="0"/>
         </w:rPr>
         <w:t xml:space="preserve">Data Acquisition </w:t>
       </w:r>
@@ -143,20 +119,31 @@
           <w:ilvl w:val="0"/>
           <w:numId w:val="1"/>
         </w:numPr>
-        <w:ind w:left="720" w:hanging="360"/>
         <w:rPr>
           <w:sz w:val="26"/>
           <w:szCs w:val="26"/>
-          <w:u w:val="none"/>
         </w:rPr>
       </w:pPr>
       <w:r>
         <w:rPr>
           <w:sz w:val="26"/>
           <w:szCs w:val="26"/>
-          <w:rtl w:val="0"/>
         </w:rPr>
         <w:t xml:space="preserve">Data Visualization </w:t>
+      </w:r>
+      <w:r>
+        <w:rPr>
+          <w:sz w:val="26"/>
+          <w:szCs w:val="26"/>
+        </w:rPr>
+        <w:t xml:space="preserve">and Preparation </w:t>
+      </w:r>
+      <w:r>
+        <w:rPr>
+          <w:sz w:val="26"/>
+          <w:szCs w:val="26"/>
+        </w:rPr>
+        <w:t xml:space="preserve"> </w:t>
       </w:r>
     </w:p>
     <w:p>
@@ -165,20 +152,17 @@
           <w:ilvl w:val="0"/>
           <w:numId w:val="1"/>
         </w:numPr>
-        <w:ind w:left="720" w:hanging="360"/>
         <w:rPr>
           <w:sz w:val="26"/>
           <w:szCs w:val="26"/>
-          <w:u w:val="none"/>
         </w:rPr>
       </w:pPr>
       <w:r>
         <w:rPr>
           <w:sz w:val="26"/>
           <w:szCs w:val="26"/>
-          <w:rtl w:val="0"/>
-        </w:rPr>
-        <w:t xml:space="preserve">Data Preparation </w:t>
+        </w:rPr>
+        <w:t xml:space="preserve">Selecting a model </w:t>
       </w:r>
     </w:p>
     <w:p>
@@ -187,20 +171,17 @@
           <w:ilvl w:val="0"/>
           <w:numId w:val="1"/>
         </w:numPr>
-        <w:ind w:left="720" w:hanging="360"/>
         <w:rPr>
           <w:sz w:val="26"/>
           <w:szCs w:val="26"/>
-          <w:u w:val="none"/>
         </w:rPr>
       </w:pPr>
       <w:r>
         <w:rPr>
           <w:sz w:val="26"/>
           <w:szCs w:val="26"/>
-          <w:rtl w:val="0"/>
-        </w:rPr>
-        <w:t xml:space="preserve">Selecting a model </w:t>
+        </w:rPr>
+        <w:t>Fine Tuning the Model</w:t>
       </w:r>
     </w:p>
     <w:p>
@@ -209,20 +190,17 @@
           <w:ilvl w:val="0"/>
           <w:numId w:val="1"/>
         </w:numPr>
-        <w:ind w:left="720" w:hanging="360"/>
         <w:rPr>
           <w:sz w:val="26"/>
           <w:szCs w:val="26"/>
-          <w:u w:val="none"/>
         </w:rPr>
       </w:pPr>
       <w:r>
         <w:rPr>
           <w:sz w:val="26"/>
           <w:szCs w:val="26"/>
-          <w:rtl w:val="0"/>
-        </w:rPr>
-        <w:t xml:space="preserve">Fine Tuning the Model</w:t>
+        </w:rPr>
+        <w:t xml:space="preserve">Presenting Data </w:t>
       </w:r>
     </w:p>
     <w:p>
@@ -231,20 +209,17 @@
           <w:ilvl w:val="0"/>
           <w:numId w:val="1"/>
         </w:numPr>
-        <w:ind w:left="720" w:hanging="360"/>
         <w:rPr>
           <w:sz w:val="26"/>
           <w:szCs w:val="26"/>
-          <w:u w:val="none"/>
         </w:rPr>
       </w:pPr>
       <w:r>
         <w:rPr>
           <w:sz w:val="26"/>
           <w:szCs w:val="26"/>
-          <w:rtl w:val="0"/>
-        </w:rPr>
-        <w:t xml:space="preserve">Presenting Data </w:t>
+        </w:rPr>
+        <w:t xml:space="preserve">Binding to the Main Software </w:t>
       </w:r>
     </w:p>
     <w:p>
@@ -253,62 +228,32 @@
           <w:ilvl w:val="0"/>
           <w:numId w:val="1"/>
         </w:numPr>
-        <w:ind w:left="720" w:hanging="360"/>
         <w:rPr>
           <w:sz w:val="26"/>
           <w:szCs w:val="26"/>
-          <w:u w:val="none"/>
         </w:rPr>
       </w:pPr>
       <w:r>
         <w:rPr>
           <w:sz w:val="26"/>
           <w:szCs w:val="26"/>
-          <w:rtl w:val="0"/>
-        </w:rPr>
-        <w:t xml:space="preserve">Binding to the Main Software </w:t>
-      </w:r>
-    </w:p>
-    <w:p>
-      <w:pPr>
-        <w:numPr>
-          <w:ilvl w:val="0"/>
-          <w:numId w:val="1"/>
-        </w:numPr>
-        <w:ind w:left="720" w:hanging="360"/>
-        <w:rPr>
-          <w:sz w:val="26"/>
-          <w:szCs w:val="26"/>
-          <w:u w:val="none"/>
-        </w:rPr>
-      </w:pPr>
-      <w:r>
-        <w:rPr>
-          <w:sz w:val="26"/>
-          <w:szCs w:val="26"/>
-          <w:rtl w:val="0"/>
-        </w:rPr>
-        <w:t xml:space="preserve">Monitoring and Improving the System</w:t>
-      </w:r>
-    </w:p>
-    <w:p>
-      <w:pPr>
-        <w:rPr>
-          <w:b w:val="1"/>
+        </w:rPr>
+        <w:t>Monitoring and Improving the System</w:t>
+      </w:r>
+    </w:p>
+    <w:p>
+      <w:pPr>
+        <w:rPr>
+          <w:b/>
           <w:sz w:val="32"/>
           <w:szCs w:val="32"/>
         </w:rPr>
       </w:pPr>
-      <w:r>
-        <w:rPr>
-          <w:rtl w:val="0"/>
-        </w:rPr>
-      </w:r>
-    </w:p>
-    <w:p>
-      <w:pPr>
-        <w:rPr>
-          <w:b w:val="1"/>
+    </w:p>
+    <w:p>
+      <w:pPr>
+        <w:rPr>
+          <w:b/>
           <w:sz w:val="32"/>
           <w:szCs w:val="32"/>
         </w:rPr>
@@ -316,88 +261,96 @@
       <w:r>
         <w:br w:type="page"/>
       </w:r>
-      <w:r>
-        <w:rPr>
-          <w:rtl w:val="0"/>
-        </w:rPr>
-      </w:r>
-    </w:p>
-    <w:p>
-      <w:pPr>
-        <w:rPr>
-          <w:b w:val="1"/>
+    </w:p>
+    <w:p>
+      <w:pPr>
+        <w:rPr>
+          <w:b/>
           <w:sz w:val="32"/>
           <w:szCs w:val="32"/>
         </w:rPr>
       </w:pPr>
       <w:r>
         <w:rPr>
-          <w:b w:val="1"/>
+          <w:b/>
           <w:sz w:val="32"/>
           <w:szCs w:val="32"/>
-          <w:rtl w:val="0"/>
-        </w:rPr>
-        <w:t xml:space="preserve">Introduction to ML and DM Model</w:t>
-      </w:r>
-    </w:p>
-    <w:p>
-      <w:pPr>
-        <w:rPr>
-          <w:b w:val="1"/>
+        </w:rPr>
+        <w:lastRenderedPageBreak/>
+        <w:t>Introduction to ML and DM Model</w:t>
+      </w:r>
+    </w:p>
+    <w:p>
+      <w:pPr>
+        <w:rPr>
+          <w:b/>
           <w:sz w:val="32"/>
           <w:szCs w:val="32"/>
         </w:rPr>
       </w:pPr>
-      <w:r>
-        <w:rPr>
-          <w:rtl w:val="0"/>
-        </w:rPr>
-      </w:r>
     </w:p>
     <w:p>
       <w:pPr>
         <w:ind w:firstLine="720"/>
-        <w:rPr>
-          <w:sz w:val="20"/>
-          <w:szCs w:val="20"/>
-        </w:rPr>
-      </w:pPr>
-      <w:r>
-        <w:rPr>
-          <w:sz w:val="20"/>
-          <w:szCs w:val="20"/>
-          <w:rtl w:val="0"/>
-        </w:rPr>
-        <w:t xml:space="preserve">Victa Towers is a startup Manufacturing company working in chemical and herbal products such as washing powder,Cleaning solutions,tea etc.where as it has large scale distributions with only a small number of employees.As per this project we developers are trying to automate their manufacturing and distribution process without increasing the number of employees.  </w:t>
-      </w:r>
-    </w:p>
-    <w:p>
-      <w:pPr>
-        <w:rPr>
-          <w:sz w:val="20"/>
-          <w:szCs w:val="20"/>
-        </w:rPr>
-      </w:pPr>
-      <w:r>
-        <w:rPr>
-          <w:rtl w:val="0"/>
-        </w:rPr>
-      </w:r>
-    </w:p>
-    <w:p>
-      <w:pPr>
-        <w:rPr>
-          <w:sz w:val="20"/>
-          <w:szCs w:val="20"/>
-        </w:rPr>
-      </w:pPr>
-      <w:r>
-        <w:rPr>
-          <w:sz w:val="20"/>
-          <w:szCs w:val="20"/>
-          <w:rtl w:val="0"/>
-        </w:rPr>
-        <w:t xml:space="preserve">As the Machine learning and Data Mining Model of the project, development of a system to predict the future sales of the company will be developed.Here the development team will see </w:t>
+      </w:pPr>
+      <w:r>
+        <w:t xml:space="preserve">Victa Towers is a startup Manufacturing </w:t>
+      </w:r>
+      <w:r>
+        <w:t>Company</w:t>
+      </w:r>
+      <w:r>
+        <w:t xml:space="preserve"> working in chemical and herbal products such as washing </w:t>
+      </w:r>
+      <w:r>
+        <w:t>powder, Cleaning</w:t>
+      </w:r>
+      <w:r>
+        <w:t xml:space="preserve"> </w:t>
+      </w:r>
+      <w:r>
+        <w:t>solutions, tea</w:t>
+      </w:r>
+      <w:r>
+        <w:t xml:space="preserve"> </w:t>
+      </w:r>
+      <w:r>
+        <w:t xml:space="preserve">etc. </w:t>
+      </w:r>
+      <w:proofErr w:type="gramStart"/>
+      <w:r>
+        <w:t>Whereas</w:t>
+      </w:r>
+      <w:r>
+        <w:t xml:space="preserve"> it has large scale distributions with</w:t>
+      </w:r>
+      <w:r>
+        <w:t xml:space="preserve"> only a small number of </w:t>
+      </w:r>
+      <w:r>
+        <w:t>employees.</w:t>
+      </w:r>
+      <w:proofErr w:type="gramEnd"/>
+      <w:r>
+        <w:t xml:space="preserve"> As</w:t>
+      </w:r>
+      <w:r>
+        <w:t xml:space="preserve"> per this project we developers are trying to automate their manufacturing and distribution process without increasing the number of employees.  </w:t>
+      </w:r>
+    </w:p>
+    <w:p/>
+    <w:p>
+      <w:r>
+        <w:t>As the Machine learning and Data Mining Model of the project, development</w:t>
+      </w:r>
+      <w:r>
+        <w:t xml:space="preserve"> of a system to predict the future sales of the company will be </w:t>
+      </w:r>
+      <w:r>
+        <w:t>developed. Here</w:t>
+      </w:r>
+      <w:r>
+        <w:t xml:space="preserve"> the development team will see </w:t>
       </w:r>
     </w:p>
     <w:p>
@@ -406,19 +359,8 @@
           <w:ilvl w:val="0"/>
           <w:numId w:val="2"/>
         </w:numPr>
-        <w:ind w:left="720" w:hanging="360"/>
-        <w:rPr>
-          <w:sz w:val="20"/>
-          <w:szCs w:val="20"/>
-          <w:u w:val="none"/>
-        </w:rPr>
-      </w:pPr>
-      <w:r>
-        <w:rPr>
-          <w:sz w:val="20"/>
-          <w:szCs w:val="20"/>
-          <w:rtl w:val="0"/>
-        </w:rPr>
+      </w:pPr>
+      <w:r>
         <w:t xml:space="preserve">how much manufacturing of a given product is happening at the moment </w:t>
       </w:r>
     </w:p>
@@ -428,77 +370,23 @@
           <w:ilvl w:val="0"/>
           <w:numId w:val="2"/>
         </w:numPr>
-        <w:ind w:left="720" w:hanging="360"/>
-        <w:rPr>
-          <w:sz w:val="20"/>
-          <w:szCs w:val="20"/>
-          <w:u w:val="none"/>
-        </w:rPr>
-      </w:pPr>
-      <w:r>
-        <w:rPr>
-          <w:sz w:val="20"/>
-          <w:szCs w:val="20"/>
-          <w:rtl w:val="0"/>
-        </w:rPr>
+      </w:pPr>
+      <w:r>
         <w:t xml:space="preserve">How Much sales of a given product is happening at the moment </w:t>
       </w:r>
     </w:p>
-    <w:p>
-      <w:pPr>
-        <w:rPr>
-          <w:sz w:val="20"/>
-          <w:szCs w:val="20"/>
-        </w:rPr>
-      </w:pPr>
-      <w:r>
-        <w:rPr>
-          <w:rtl w:val="0"/>
-        </w:rPr>
-      </w:r>
-    </w:p>
-    <w:p>
-      <w:pPr>
-        <w:rPr>
-          <w:sz w:val="20"/>
-          <w:szCs w:val="20"/>
-        </w:rPr>
-      </w:pPr>
-      <w:r>
-        <w:rPr>
-          <w:sz w:val="20"/>
-          <w:szCs w:val="20"/>
-          <w:rtl w:val="0"/>
-        </w:rPr>
-        <w:t xml:space="preserve">Then by using these two pieces of information the idea is to develop a system that will predict how much product should be produced in the upcoming few days, according to the sales that happened in the past.</w:t>
-      </w:r>
-    </w:p>
-    <w:p>
-      <w:pPr>
-        <w:rPr>
-          <w:sz w:val="20"/>
-          <w:szCs w:val="20"/>
-        </w:rPr>
-      </w:pPr>
-      <w:r>
-        <w:rPr>
-          <w:rtl w:val="0"/>
-        </w:rPr>
-      </w:r>
-    </w:p>
-    <w:p>
-      <w:pPr>
-        <w:rPr>
-          <w:sz w:val="20"/>
-          <w:szCs w:val="20"/>
-        </w:rPr>
-      </w:pPr>
-      <w:r>
-        <w:rPr>
-          <w:sz w:val="20"/>
-          <w:szCs w:val="20"/>
-          <w:rtl w:val="0"/>
-        </w:rPr>
+    <w:p/>
+    <w:p>
+      <w:r>
+        <w:t>Then by using</w:t>
+      </w:r>
+      <w:r>
+        <w:t xml:space="preserve"> these two pieces of information the idea is to develop a system that will predict how much product should be produced in the upcoming few days, according to the sales that happened in the past.</w:t>
+      </w:r>
+    </w:p>
+    <w:p/>
+    <w:p>
+      <w:r>
         <w:t xml:space="preserve">By developing this system we are able to </w:t>
       </w:r>
     </w:p>
@@ -508,20 +396,9 @@
           <w:ilvl w:val="0"/>
           <w:numId w:val="3"/>
         </w:numPr>
-        <w:ind w:left="720" w:hanging="360"/>
-        <w:rPr>
-          <w:sz w:val="20"/>
-          <w:szCs w:val="20"/>
-          <w:u w:val="none"/>
-        </w:rPr>
-      </w:pPr>
-      <w:r>
-        <w:rPr>
-          <w:sz w:val="20"/>
-          <w:szCs w:val="20"/>
-          <w:rtl w:val="0"/>
-        </w:rPr>
-        <w:t xml:space="preserve">Reduce the wastage of production</w:t>
+      </w:pPr>
+      <w:r>
+        <w:t>Reduce the wastage of production</w:t>
       </w:r>
     </w:p>
     <w:p>
@@ -530,19 +407,8 @@
           <w:ilvl w:val="0"/>
           <w:numId w:val="3"/>
         </w:numPr>
-        <w:ind w:left="720" w:hanging="360"/>
-        <w:rPr>
-          <w:sz w:val="20"/>
-          <w:szCs w:val="20"/>
-          <w:u w:val="none"/>
-        </w:rPr>
-      </w:pPr>
-      <w:r>
-        <w:rPr>
-          <w:sz w:val="20"/>
-          <w:szCs w:val="20"/>
-          <w:rtl w:val="0"/>
-        </w:rPr>
+      </w:pPr>
+      <w:r>
         <w:t xml:space="preserve">Reduce Employer Overworking nature </w:t>
       </w:r>
     </w:p>
@@ -552,20 +418,12 @@
           <w:ilvl w:val="0"/>
           <w:numId w:val="3"/>
         </w:numPr>
-        <w:ind w:left="720" w:hanging="360"/>
-        <w:rPr>
-          <w:sz w:val="20"/>
-          <w:szCs w:val="20"/>
-          <w:u w:val="none"/>
-        </w:rPr>
-      </w:pPr>
-      <w:r>
-        <w:rPr>
-          <w:sz w:val="20"/>
-          <w:szCs w:val="20"/>
-          <w:rtl w:val="0"/>
-        </w:rPr>
-        <w:t xml:space="preserve">Economical Advantages </w:t>
+      </w:pPr>
+      <w:r>
+        <w:t>Economic</w:t>
+      </w:r>
+      <w:r>
+        <w:t xml:space="preserve"> Advantages </w:t>
       </w:r>
     </w:p>
     <w:p>
@@ -574,19 +432,8 @@
           <w:ilvl w:val="0"/>
           <w:numId w:val="3"/>
         </w:numPr>
-        <w:ind w:left="720" w:hanging="360"/>
-        <w:rPr>
-          <w:sz w:val="20"/>
-          <w:szCs w:val="20"/>
-          <w:u w:val="none"/>
-        </w:rPr>
-      </w:pPr>
-      <w:r>
-        <w:rPr>
-          <w:sz w:val="20"/>
-          <w:szCs w:val="20"/>
-          <w:rtl w:val="0"/>
-        </w:rPr>
+      </w:pPr>
+      <w:r>
         <w:t xml:space="preserve">Identify the Trends Opportunities and Threats in the Distribution System </w:t>
       </w:r>
     </w:p>
@@ -596,47 +443,124 @@
           <w:ilvl w:val="0"/>
           <w:numId w:val="3"/>
         </w:numPr>
-        <w:ind w:left="720" w:hanging="360"/>
+      </w:pPr>
+      <w:r>
+        <w:t xml:space="preserve">Identifying the Weaknesses and Strengths of the system </w:t>
+      </w:r>
+    </w:p>
+    <w:p>
+      <w:pPr>
         <w:rPr>
           <w:sz w:val="20"/>
           <w:szCs w:val="20"/>
-          <w:u w:val="none"/>
+        </w:rPr>
+      </w:pPr>
+    </w:p>
+    <w:p>
+      <w:pPr>
+        <w:rPr>
+          <w:b/>
+          <w:bCs/>
+          <w:sz w:val="32"/>
+          <w:szCs w:val="32"/>
         </w:rPr>
       </w:pPr>
       <w:r>
         <w:rPr>
           <w:sz w:val="20"/>
           <w:szCs w:val="20"/>
-          <w:rtl w:val="0"/>
-        </w:rPr>
-        <w:t xml:space="preserve">Identifying the Weaknesses and Strengths of the system </w:t>
-      </w:r>
-    </w:p>
-    <w:p>
-      <w:pPr>
-        <w:rPr>
-          <w:sz w:val="20"/>
-          <w:szCs w:val="20"/>
-        </w:rPr>
-      </w:pPr>
-      <w:r>
-        <w:rPr>
-          <w:rtl w:val="0"/>
-        </w:rPr>
+        </w:rPr>
+        <w:br w:type="column"/>
+      </w:r>
+      <w:r>
+        <w:rPr>
+          <w:b/>
+          <w:bCs/>
+          <w:sz w:val="32"/>
+          <w:szCs w:val="32"/>
+        </w:rPr>
+        <w:lastRenderedPageBreak/>
+        <w:t xml:space="preserve">Data Visualization </w:t>
+      </w:r>
+      <w:r>
+        <w:rPr>
+          <w:b/>
+          <w:bCs/>
+          <w:sz w:val="32"/>
+          <w:szCs w:val="32"/>
+        </w:rPr>
+        <w:t xml:space="preserve">and Preparation </w:t>
+      </w:r>
+    </w:p>
+    <w:p>
+      <w:pPr>
+        <w:rPr>
+          <w:b/>
+          <w:bCs/>
+          <w:sz w:val="32"/>
+          <w:szCs w:val="32"/>
+        </w:rPr>
+      </w:pPr>
+    </w:p>
+    <w:p>
+      <w:r>
+        <w:t xml:space="preserve">To </w:t>
+      </w:r>
+      <w:r>
+        <w:t>identify</w:t>
+      </w:r>
+      <w:r>
+        <w:t xml:space="preserve"> what to </w:t>
+      </w:r>
+      <w:r>
+        <w:t>produce</w:t>
+      </w:r>
+      <w:r>
+        <w:t xml:space="preserve"> and when to produce the products we visualize the sales according to the month and according to the day of the week, </w:t>
+      </w:r>
+      <w:r>
+        <w:t>since</w:t>
+      </w:r>
+      <w:r>
+        <w:t xml:space="preserve"> we do not have a column for the day of the sales we are writing a program to r</w:t>
+      </w:r>
+      <w:r>
+        <w:t>ead the data from the data column.</w:t>
+      </w:r>
+    </w:p>
+    <w:p/>
+    <w:p>
+      <w:r>
+        <w:t>Then we compare the attributes “Place”, ”Date”, ”Month”</w:t>
+      </w:r>
+      <w:r>
+        <w:t xml:space="preserve"> and “Time</w:t>
+      </w:r>
+      <w:bookmarkStart w:id="0" w:name="_GoBack"/>
+      <w:bookmarkEnd w:id="0"/>
+      <w:r>
+        <w:t>”</w:t>
+      </w:r>
+      <w:r>
+        <w:t xml:space="preserve"> for each product that we have at the hand to learn about what to sell on excess on a given day and what to not to manufacture on a given day </w:t>
       </w:r>
     </w:p>
     <w:sectPr>
-      <w:pgSz w:h="15840" w:w="12240" w:orient="portrait"/>
-      <w:pgMar w:bottom="1440" w:top="1440" w:left="1440" w:right="1440" w:header="720" w:footer="720"/>
+      <w:pgSz w:w="12240" w:h="15840"/>
+      <w:pgMar w:top="1440" w:right="1440" w:bottom="1440" w:left="1440" w:header="720" w:footer="720" w:gutter="0"/>
       <w:pgNumType w:start="1"/>
+      <w:cols w:space="720"/>
     </w:sectPr>
   </w:body>
 </w:document>
 </file>
 
 <file path=word/numbering.xml><?xml version="1.0" encoding="utf-8"?>
-<w:numbering xmlns:mc="http://schemas.openxmlformats.org/markup-compatibility/2006" xmlns:o="urn:schemas-microsoft-com:office:office" xmlns:r="http://schemas.openxmlformats.org/officeDocument/2006/relationships" xmlns:m="http://schemas.openxmlformats.org/officeDocument/2006/math" xmlns:v="urn:schemas-microsoft-com:vml" xmlns:wp="http://schemas.openxmlformats.org/drawingml/2006/wordprocessingDrawing" xmlns:w10="urn:schemas-microsoft-com:office:word" xmlns:w="http://schemas.openxmlformats.org/wordprocessingml/2006/main" xmlns:wne="http://schemas.microsoft.com/office/word/2006/wordml" xmlns:sl="http://schemas.openxmlformats.org/schemaLibrary/2006/main" xmlns:a="http://schemas.openxmlformats.org/drawingml/2006/main" xmlns:pic="http://schemas.openxmlformats.org/drawingml/2006/picture" xmlns:c="http://schemas.openxmlformats.org/drawingml/2006/chart" xmlns:lc="http://schemas.openxmlformats.org/drawingml/2006/lockedCanvas" xmlns:dgm="http://schemas.openxmlformats.org/drawingml/2006/diagram" xmlns:wps="http://schemas.microsoft.com/office/word/2010/wordprocessingShape" xmlns:wpg="http://schemas.microsoft.com/office/word/2010/wordprocessingGroup" xmlns:w14="http://schemas.microsoft.com/office/word/2010/wordml" xmlns:w15="http://schemas.microsoft.com/office/word/2012/wordml">
-  <w:abstractNum w:abstractNumId="1">
+<w:numbering xmlns:wpc="http://schemas.microsoft.com/office/word/2010/wordprocessingCanvas" xmlns:mc="http://schemas.openxmlformats.org/markup-compatibility/2006" xmlns:o="urn:schemas-microsoft-com:office:office" xmlns:r="http://schemas.openxmlformats.org/officeDocument/2006/relationships" xmlns:m="http://schemas.openxmlformats.org/officeDocument/2006/math" xmlns:v="urn:schemas-microsoft-com:vml" xmlns:wp14="http://schemas.microsoft.com/office/word/2010/wordprocessingDrawing" xmlns:wp="http://schemas.openxmlformats.org/drawingml/2006/wordprocessingDrawing" xmlns:w10="urn:schemas-microsoft-com:office:word" xmlns:w="http://schemas.openxmlformats.org/wordprocessingml/2006/main" xmlns:w14="http://schemas.microsoft.com/office/word/2010/wordml" xmlns:wpg="http://schemas.microsoft.com/office/word/2010/wordprocessingGroup" xmlns:wpi="http://schemas.microsoft.com/office/word/2010/wordprocessingInk" xmlns:wne="http://schemas.microsoft.com/office/word/2006/wordml" xmlns:wps="http://schemas.microsoft.com/office/word/2010/wordprocessingShape" mc:Ignorable="w14 wp14">
+  <w:abstractNum w:abstractNumId="0">
+    <w:nsid w:val="0AD71B08"/>
+    <w:multiLevelType w:val="multilevel"/>
+    <w:tmpl w:val="66B47578"/>
     <w:lvl w:ilvl="0">
       <w:start w:val="1"/>
       <w:numFmt w:val="decimal"/>
@@ -746,7 +670,10 @@
       </w:rPr>
     </w:lvl>
   </w:abstractNum>
-  <w:abstractNum w:abstractNumId="2">
+  <w:abstractNum w:abstractNumId="1">
+    <w:nsid w:val="5F162A7D"/>
+    <w:multiLevelType w:val="multilevel"/>
+    <w:tmpl w:val="90F8DEB8"/>
     <w:lvl w:ilvl="0">
       <w:start w:val="1"/>
       <w:numFmt w:val="decimal"/>
@@ -856,7 +783,10 @@
       </w:rPr>
     </w:lvl>
   </w:abstractNum>
-  <w:abstractNum w:abstractNumId="3">
+  <w:abstractNum w:abstractNumId="2">
+    <w:nsid w:val="750E77AD"/>
+    <w:multiLevelType w:val="multilevel"/>
+    <w:tmpl w:val="EFFE8C0A"/>
     <w:lvl w:ilvl="0">
       <w:start w:val="1"/>
       <w:numFmt w:val="decimal"/>
@@ -967,26 +897,26 @@
     </w:lvl>
   </w:abstractNum>
   <w:num w:numId="1">
-    <w:abstractNumId w:val="1"/>
+    <w:abstractNumId w:val="0"/>
   </w:num>
   <w:num w:numId="2">
     <w:abstractNumId w:val="2"/>
   </w:num>
   <w:num w:numId="3">
-    <w:abstractNumId w:val="3"/>
+    <w:abstractNumId w:val="1"/>
   </w:num>
 </w:numbering>
 </file>
 
 <file path=word/styles.xml><?xml version="1.0" encoding="utf-8"?>
-<w:styles xmlns:mc="http://schemas.openxmlformats.org/markup-compatibility/2006" xmlns:o="urn:schemas-microsoft-com:office:office" xmlns:r="http://schemas.openxmlformats.org/officeDocument/2006/relationships" xmlns:m="http://schemas.openxmlformats.org/officeDocument/2006/math" xmlns:v="urn:schemas-microsoft-com:vml" xmlns:wp="http://schemas.openxmlformats.org/drawingml/2006/wordprocessingDrawing" xmlns:w10="urn:schemas-microsoft-com:office:word" xmlns:w="http://schemas.openxmlformats.org/wordprocessingml/2006/main" xmlns:wne="http://schemas.microsoft.com/office/word/2006/wordml" xmlns:sl="http://schemas.openxmlformats.org/schemaLibrary/2006/main" xmlns:a="http://schemas.openxmlformats.org/drawingml/2006/main" xmlns:pic="http://schemas.openxmlformats.org/drawingml/2006/picture" xmlns:c="http://schemas.openxmlformats.org/drawingml/2006/chart" xmlns:lc="http://schemas.openxmlformats.org/drawingml/2006/lockedCanvas" xmlns:dgm="http://schemas.openxmlformats.org/drawingml/2006/diagram" xmlns:wps="http://schemas.microsoft.com/office/word/2010/wordprocessingShape" xmlns:wpg="http://schemas.microsoft.com/office/word/2010/wordprocessingGroup" xmlns:w14="http://schemas.microsoft.com/office/word/2010/wordml" xmlns:w15="http://schemas.microsoft.com/office/word/2012/wordml">
+<w:styles xmlns:mc="http://schemas.openxmlformats.org/markup-compatibility/2006" xmlns:r="http://schemas.openxmlformats.org/officeDocument/2006/relationships" xmlns:w="http://schemas.openxmlformats.org/wordprocessingml/2006/main" xmlns:w14="http://schemas.microsoft.com/office/word/2010/wordml" mc:Ignorable="w14">
   <w:docDefaults>
     <w:rPrDefault>
       <w:rPr>
-        <w:rFonts w:ascii="Arial" w:cs="Arial" w:eastAsia="Arial" w:hAnsi="Arial"/>
+        <w:rFonts w:ascii="Arial" w:eastAsia="Arial" w:hAnsi="Arial" w:cs="Arial"/>
         <w:sz w:val="22"/>
         <w:szCs w:val="22"/>
-        <w:lang w:val="en"/>
+        <w:lang w:eastAsia="en-GB" w:bidi="si-LK"/>
       </w:rPr>
     </w:rPrDefault>
     <w:pPrDefault>
@@ -995,21 +925,158 @@
       </w:pPr>
     </w:pPrDefault>
   </w:docDefaults>
-  <w:style w:type="paragraph" w:styleId="Normal" w:default="1">
-    <w:name w:val="normal"/>
-  </w:style>
-  <w:style w:type="table" w:styleId="TableNormal" w:default="1">
-    <w:name w:val="Table Normal"/>
+  <w:latentStyles w:defLockedState="0" w:defUIPriority="99" w:defSemiHidden="1" w:defUnhideWhenUsed="1" w:defQFormat="0" w:count="267">
+    <w:lsdException w:name="Normal" w:semiHidden="0" w:uiPriority="0" w:unhideWhenUsed="0" w:qFormat="1"/>
+    <w:lsdException w:name="heading 1" w:semiHidden="0" w:uiPriority="9" w:unhideWhenUsed="0" w:qFormat="1"/>
+    <w:lsdException w:name="heading 2" w:uiPriority="9" w:qFormat="1"/>
+    <w:lsdException w:name="heading 3" w:uiPriority="9" w:qFormat="1"/>
+    <w:lsdException w:name="heading 4" w:uiPriority="9" w:qFormat="1"/>
+    <w:lsdException w:name="heading 5" w:uiPriority="9" w:qFormat="1"/>
+    <w:lsdException w:name="heading 6" w:uiPriority="9" w:qFormat="1"/>
+    <w:lsdException w:name="heading 7" w:uiPriority="9" w:qFormat="1"/>
+    <w:lsdException w:name="heading 8" w:uiPriority="9" w:qFormat="1"/>
+    <w:lsdException w:name="heading 9" w:uiPriority="9" w:qFormat="1"/>
+    <w:lsdException w:name="toc 1" w:uiPriority="39"/>
+    <w:lsdException w:name="toc 2" w:uiPriority="39"/>
+    <w:lsdException w:name="toc 3" w:uiPriority="39"/>
+    <w:lsdException w:name="toc 4" w:uiPriority="39"/>
+    <w:lsdException w:name="toc 5" w:uiPriority="39"/>
+    <w:lsdException w:name="toc 6" w:uiPriority="39"/>
+    <w:lsdException w:name="toc 7" w:uiPriority="39"/>
+    <w:lsdException w:name="toc 8" w:uiPriority="39"/>
+    <w:lsdException w:name="toc 9" w:uiPriority="39"/>
+    <w:lsdException w:name="caption" w:uiPriority="35" w:qFormat="1"/>
+    <w:lsdException w:name="Title" w:semiHidden="0" w:uiPriority="10" w:unhideWhenUsed="0" w:qFormat="1"/>
+    <w:lsdException w:name="Default Paragraph Font" w:uiPriority="1"/>
+    <w:lsdException w:name="Subtitle" w:semiHidden="0" w:uiPriority="11" w:unhideWhenUsed="0" w:qFormat="1"/>
+    <w:lsdException w:name="Strong" w:semiHidden="0" w:uiPriority="22" w:unhideWhenUsed="0" w:qFormat="1"/>
+    <w:lsdException w:name="Emphasis" w:semiHidden="0" w:uiPriority="20" w:unhideWhenUsed="0" w:qFormat="1"/>
+    <w:lsdException w:name="Table Grid" w:semiHidden="0" w:uiPriority="59" w:unhideWhenUsed="0"/>
+    <w:lsdException w:name="Placeholder Text" w:unhideWhenUsed="0"/>
+    <w:lsdException w:name="No Spacing" w:semiHidden="0" w:uiPriority="1" w:unhideWhenUsed="0" w:qFormat="1"/>
+    <w:lsdException w:name="Light Shading" w:semiHidden="0" w:uiPriority="60" w:unhideWhenUsed="0"/>
+    <w:lsdException w:name="Light List" w:semiHidden="0" w:uiPriority="61" w:unhideWhenUsed="0"/>
+    <w:lsdException w:name="Light Grid" w:semiHidden="0" w:uiPriority="62" w:unhideWhenUsed="0"/>
+    <w:lsdException w:name="Medium Shading 1" w:semiHidden="0" w:uiPriority="63" w:unhideWhenUsed="0"/>
+    <w:lsdException w:name="Medium Shading 2" w:semiHidden="0" w:uiPriority="64" w:unhideWhenUsed="0"/>
+    <w:lsdException w:name="Medium List 1" w:semiHidden="0" w:uiPriority="65" w:unhideWhenUsed="0"/>
+    <w:lsdException w:name="Medium List 2" w:semiHidden="0" w:uiPriority="66" w:unhideWhenUsed="0"/>
+    <w:lsdException w:name="Medium Grid 1" w:semiHidden="0" w:uiPriority="67" w:unhideWhenUsed="0"/>
+    <w:lsdException w:name="Medium Grid 2" w:semiHidden="0" w:uiPriority="68" w:unhideWhenUsed="0"/>
+    <w:lsdException w:name="Medium Grid 3" w:semiHidden="0" w:uiPriority="69" w:unhideWhenUsed="0"/>
+    <w:lsdException w:name="Dark List" w:semiHidden="0" w:uiPriority="70" w:unhideWhenUsed="0"/>
+    <w:lsdException w:name="Colorful Shading" w:semiHidden="0" w:uiPriority="71" w:unhideWhenUsed="0"/>
+    <w:lsdException w:name="Colorful List" w:semiHidden="0" w:uiPriority="72" w:unhideWhenUsed="0"/>
+    <w:lsdException w:name="Colorful Grid" w:semiHidden="0" w:uiPriority="73" w:unhideWhenUsed="0"/>
+    <w:lsdException w:name="Light Shading Accent 1" w:semiHidden="0" w:uiPriority="60" w:unhideWhenUsed="0"/>
+    <w:lsdException w:name="Light List Accent 1" w:semiHidden="0" w:uiPriority="61" w:unhideWhenUsed="0"/>
+    <w:lsdException w:name="Light Grid Accent 1" w:semiHidden="0" w:uiPriority="62" w:unhideWhenUsed="0"/>
+    <w:lsdException w:name="Medium Shading 1 Accent 1" w:semiHidden="0" w:uiPriority="63" w:unhideWhenUsed="0"/>
+    <w:lsdException w:name="Medium Shading 2 Accent 1" w:semiHidden="0" w:uiPriority="64" w:unhideWhenUsed="0"/>
+    <w:lsdException w:name="Medium List 1 Accent 1" w:semiHidden="0" w:uiPriority="65" w:unhideWhenUsed="0"/>
+    <w:lsdException w:name="Revision" w:unhideWhenUsed="0"/>
+    <w:lsdException w:name="List Paragraph" w:semiHidden="0" w:uiPriority="34" w:unhideWhenUsed="0" w:qFormat="1"/>
+    <w:lsdException w:name="Quote" w:semiHidden="0" w:uiPriority="29" w:unhideWhenUsed="0" w:qFormat="1"/>
+    <w:lsdException w:name="Intense Quote" w:semiHidden="0" w:uiPriority="30" w:unhideWhenUsed="0" w:qFormat="1"/>
+    <w:lsdException w:name="Medium List 2 Accent 1" w:semiHidden="0" w:uiPriority="66" w:unhideWhenUsed="0"/>
+    <w:lsdException w:name="Medium Grid 1 Accent 1" w:semiHidden="0" w:uiPriority="67" w:unhideWhenUsed="0"/>
+    <w:lsdException w:name="Medium Grid 2 Accent 1" w:semiHidden="0" w:uiPriority="68" w:unhideWhenUsed="0"/>
+    <w:lsdException w:name="Medium Grid 3 Accent 1" w:semiHidden="0" w:uiPriority="69" w:unhideWhenUsed="0"/>
+    <w:lsdException w:name="Dark List Accent 1" w:semiHidden="0" w:uiPriority="70" w:unhideWhenUsed="0"/>
+    <w:lsdException w:name="Colorful Shading Accent 1" w:semiHidden="0" w:uiPriority="71" w:unhideWhenUsed="0"/>
+    <w:lsdException w:name="Colorful List Accent 1" w:semiHidden="0" w:uiPriority="72" w:unhideWhenUsed="0"/>
+    <w:lsdException w:name="Colorful Grid Accent 1" w:semiHidden="0" w:uiPriority="73" w:unhideWhenUsed="0"/>
+    <w:lsdException w:name="Light Shading Accent 2" w:semiHidden="0" w:uiPriority="60" w:unhideWhenUsed="0"/>
+    <w:lsdException w:name="Light List Accent 2" w:semiHidden="0" w:uiPriority="61" w:unhideWhenUsed="0"/>
+    <w:lsdException w:name="Light Grid Accent 2" w:semiHidden="0" w:uiPriority="62" w:unhideWhenUsed="0"/>
+    <w:lsdException w:name="Medium Shading 1 Accent 2" w:semiHidden="0" w:uiPriority="63" w:unhideWhenUsed="0"/>
+    <w:lsdException w:name="Medium Shading 2 Accent 2" w:semiHidden="0" w:uiPriority="64" w:unhideWhenUsed="0"/>
+    <w:lsdException w:name="Medium List 1 Accent 2" w:semiHidden="0" w:uiPriority="65" w:unhideWhenUsed="0"/>
+    <w:lsdException w:name="Medium List 2 Accent 2" w:semiHidden="0" w:uiPriority="66" w:unhideWhenUsed="0"/>
+    <w:lsdException w:name="Medium Grid 1 Accent 2" w:semiHidden="0" w:uiPriority="67" w:unhideWhenUsed="0"/>
+    <w:lsdException w:name="Medium Grid 2 Accent 2" w:semiHidden="0" w:uiPriority="68" w:unhideWhenUsed="0"/>
+    <w:lsdException w:name="Medium Grid 3 Accent 2" w:semiHidden="0" w:uiPriority="69" w:unhideWhenUsed="0"/>
+    <w:lsdException w:name="Dark List Accent 2" w:semiHidden="0" w:uiPriority="70" w:unhideWhenUsed="0"/>
+    <w:lsdException w:name="Colorful Shading Accent 2" w:semiHidden="0" w:uiPriority="71" w:unhideWhenUsed="0"/>
+    <w:lsdException w:name="Colorful List Accent 2" w:semiHidden="0" w:uiPriority="72" w:unhideWhenUsed="0"/>
+    <w:lsdException w:name="Colorful Grid Accent 2" w:semiHidden="0" w:uiPriority="73" w:unhideWhenUsed="0"/>
+    <w:lsdException w:name="Light Shading Accent 3" w:semiHidden="0" w:uiPriority="60" w:unhideWhenUsed="0"/>
+    <w:lsdException w:name="Light List Accent 3" w:semiHidden="0" w:uiPriority="61" w:unhideWhenUsed="0"/>
+    <w:lsdException w:name="Light Grid Accent 3" w:semiHidden="0" w:uiPriority="62" w:unhideWhenUsed="0"/>
+    <w:lsdException w:name="Medium Shading 1 Accent 3" w:semiHidden="0" w:uiPriority="63" w:unhideWhenUsed="0"/>
+    <w:lsdException w:name="Medium Shading 2 Accent 3" w:semiHidden="0" w:uiPriority="64" w:unhideWhenUsed="0"/>
+    <w:lsdException w:name="Medium List 1 Accent 3" w:semiHidden="0" w:uiPriority="65" w:unhideWhenUsed="0"/>
+    <w:lsdException w:name="Medium List 2 Accent 3" w:semiHidden="0" w:uiPriority="66" w:unhideWhenUsed="0"/>
+    <w:lsdException w:name="Medium Grid 1 Accent 3" w:semiHidden="0" w:uiPriority="67" w:unhideWhenUsed="0"/>
+    <w:lsdException w:name="Medium Grid 2 Accent 3" w:semiHidden="0" w:uiPriority="68" w:unhideWhenUsed="0"/>
+    <w:lsdException w:name="Medium Grid 3 Accent 3" w:semiHidden="0" w:uiPriority="69" w:unhideWhenUsed="0"/>
+    <w:lsdException w:name="Dark List Accent 3" w:semiHidden="0" w:uiPriority="70" w:unhideWhenUsed="0"/>
+    <w:lsdException w:name="Colorful Shading Accent 3" w:semiHidden="0" w:uiPriority="71" w:unhideWhenUsed="0"/>
+    <w:lsdException w:name="Colorful List Accent 3" w:semiHidden="0" w:uiPriority="72" w:unhideWhenUsed="0"/>
+    <w:lsdException w:name="Colorful Grid Accent 3" w:semiHidden="0" w:uiPriority="73" w:unhideWhenUsed="0"/>
+    <w:lsdException w:name="Light Shading Accent 4" w:semiHidden="0" w:uiPriority="60" w:unhideWhenUsed="0"/>
+    <w:lsdException w:name="Light List Accent 4" w:semiHidden="0" w:uiPriority="61" w:unhideWhenUsed="0"/>
+    <w:lsdException w:name="Light Grid Accent 4" w:semiHidden="0" w:uiPriority="62" w:unhideWhenUsed="0"/>
+    <w:lsdException w:name="Medium Shading 1 Accent 4" w:semiHidden="0" w:uiPriority="63" w:unhideWhenUsed="0"/>
+    <w:lsdException w:name="Medium Shading 2 Accent 4" w:semiHidden="0" w:uiPriority="64" w:unhideWhenUsed="0"/>
+    <w:lsdException w:name="Medium List 1 Accent 4" w:semiHidden="0" w:uiPriority="65" w:unhideWhenUsed="0"/>
+    <w:lsdException w:name="Medium List 2 Accent 4" w:semiHidden="0" w:uiPriority="66" w:unhideWhenUsed="0"/>
+    <w:lsdException w:name="Medium Grid 1 Accent 4" w:semiHidden="0" w:uiPriority="67" w:unhideWhenUsed="0"/>
+    <w:lsdException w:name="Medium Grid 2 Accent 4" w:semiHidden="0" w:uiPriority="68" w:unhideWhenUsed="0"/>
+    <w:lsdException w:name="Medium Grid 3 Accent 4" w:semiHidden="0" w:uiPriority="69" w:unhideWhenUsed="0"/>
+    <w:lsdException w:name="Dark List Accent 4" w:semiHidden="0" w:uiPriority="70" w:unhideWhenUsed="0"/>
+    <w:lsdException w:name="Colorful Shading Accent 4" w:semiHidden="0" w:uiPriority="71" w:unhideWhenUsed="0"/>
+    <w:lsdException w:name="Colorful List Accent 4" w:semiHidden="0" w:uiPriority="72" w:unhideWhenUsed="0"/>
+    <w:lsdException w:name="Colorful Grid Accent 4" w:semiHidden="0" w:uiPriority="73" w:unhideWhenUsed="0"/>
+    <w:lsdException w:name="Light Shading Accent 5" w:semiHidden="0" w:uiPriority="60" w:unhideWhenUsed="0"/>
+    <w:lsdException w:name="Light List Accent 5" w:semiHidden="0" w:uiPriority="61" w:unhideWhenUsed="0"/>
+    <w:lsdException w:name="Light Grid Accent 5" w:semiHidden="0" w:uiPriority="62" w:unhideWhenUsed="0"/>
+    <w:lsdException w:name="Medium Shading 1 Accent 5" w:semiHidden="0" w:uiPriority="63" w:unhideWhenUsed="0"/>
+    <w:lsdException w:name="Medium Shading 2 Accent 5" w:semiHidden="0" w:uiPriority="64" w:unhideWhenUsed="0"/>
+    <w:lsdException w:name="Medium List 1 Accent 5" w:semiHidden="0" w:uiPriority="65" w:unhideWhenUsed="0"/>
+    <w:lsdException w:name="Medium List 2 Accent 5" w:semiHidden="0" w:uiPriority="66" w:unhideWhenUsed="0"/>
+    <w:lsdException w:name="Medium Grid 1 Accent 5" w:semiHidden="0" w:uiPriority="67" w:unhideWhenUsed="0"/>
+    <w:lsdException w:name="Medium Grid 2 Accent 5" w:semiHidden="0" w:uiPriority="68" w:unhideWhenUsed="0"/>
+    <w:lsdException w:name="Medium Grid 3 Accent 5" w:semiHidden="0" w:uiPriority="69" w:unhideWhenUsed="0"/>
+    <w:lsdException w:name="Dark List Accent 5" w:semiHidden="0" w:uiPriority="70" w:unhideWhenUsed="0"/>
+    <w:lsdException w:name="Colorful Shading Accent 5" w:semiHidden="0" w:uiPriority="71" w:unhideWhenUsed="0"/>
+    <w:lsdException w:name="Colorful List Accent 5" w:semiHidden="0" w:uiPriority="72" w:unhideWhenUsed="0"/>
+    <w:lsdException w:name="Colorful Grid Accent 5" w:semiHidden="0" w:uiPriority="73" w:unhideWhenUsed="0"/>
+    <w:lsdException w:name="Light Shading Accent 6" w:semiHidden="0" w:uiPriority="60" w:unhideWhenUsed="0"/>
+    <w:lsdException w:name="Light List Accent 6" w:semiHidden="0" w:uiPriority="61" w:unhideWhenUsed="0"/>
+    <w:lsdException w:name="Light Grid Accent 6" w:semiHidden="0" w:uiPriority="62" w:unhideWhenUsed="0"/>
+    <w:lsdException w:name="Medium Shading 1 Accent 6" w:semiHidden="0" w:uiPriority="63" w:unhideWhenUsed="0"/>
+    <w:lsdException w:name="Medium Shading 2 Accent 6" w:semiHidden="0" w:uiPriority="64" w:unhideWhenUsed="0"/>
+    <w:lsdException w:name="Medium List 1 Accent 6" w:semiHidden="0" w:uiPriority="65" w:unhideWhenUsed="0"/>
+    <w:lsdException w:name="Medium List 2 Accent 6" w:semiHidden="0" w:uiPriority="66" w:unhideWhenUsed="0"/>
+    <w:lsdException w:name="Medium Grid 1 Accent 6" w:semiHidden="0" w:uiPriority="67" w:unhideWhenUsed="0"/>
+    <w:lsdException w:name="Medium Grid 2 Accent 6" w:semiHidden="0" w:uiPriority="68" w:unhideWhenUsed="0"/>
+    <w:lsdException w:name="Medium Grid 3 Accent 6" w:semiHidden="0" w:uiPriority="69" w:unhideWhenUsed="0"/>
+    <w:lsdException w:name="Dark List Accent 6" w:semiHidden="0" w:uiPriority="70" w:unhideWhenUsed="0"/>
+    <w:lsdException w:name="Colorful Shading Accent 6" w:semiHidden="0" w:uiPriority="71" w:unhideWhenUsed="0"/>
+    <w:lsdException w:name="Colorful List Accent 6" w:semiHidden="0" w:uiPriority="72" w:unhideWhenUsed="0"/>
+    <w:lsdException w:name="Colorful Grid Accent 6" w:semiHidden="0" w:uiPriority="73" w:unhideWhenUsed="0"/>
+    <w:lsdException w:name="Subtle Emphasis" w:semiHidden="0" w:uiPriority="19" w:unhideWhenUsed="0" w:qFormat="1"/>
+    <w:lsdException w:name="Intense Emphasis" w:semiHidden="0" w:uiPriority="21" w:unhideWhenUsed="0" w:qFormat="1"/>
+    <w:lsdException w:name="Subtle Reference" w:semiHidden="0" w:uiPriority="31" w:unhideWhenUsed="0" w:qFormat="1"/>
+    <w:lsdException w:name="Intense Reference" w:semiHidden="0" w:uiPriority="32" w:unhideWhenUsed="0" w:qFormat="1"/>
+    <w:lsdException w:name="Book Title" w:semiHidden="0" w:uiPriority="33" w:unhideWhenUsed="0" w:qFormat="1"/>
+    <w:lsdException w:name="Bibliography" w:uiPriority="37"/>
+    <w:lsdException w:name="TOC Heading" w:uiPriority="39" w:qFormat="1"/>
+  </w:latentStyles>
+  <w:style w:type="paragraph" w:default="1" w:styleId="Normal">
+    <w:name w:val="Normal"/>
+    <w:rsid w:val="00C2601F"/>
   </w:style>
   <w:style w:type="paragraph" w:styleId="Heading1">
     <w:name w:val="heading 1"/>
     <w:basedOn w:val="Normal"/>
     <w:next w:val="Normal"/>
     <w:pPr>
-      <w:keepNext w:val="1"/>
-      <w:keepLines w:val="1"/>
-      <w:pageBreakBefore w:val="0"/>
-      <w:spacing w:after="120" w:before="400" w:lineRule="auto"/>
+      <w:keepNext/>
+      <w:keepLines/>
+      <w:spacing w:before="400" w:after="120"/>
+      <w:outlineLvl w:val="0"/>
     </w:pPr>
     <w:rPr>
       <w:sz w:val="40"/>
@@ -1021,13 +1088,12 @@
     <w:basedOn w:val="Normal"/>
     <w:next w:val="Normal"/>
     <w:pPr>
-      <w:keepNext w:val="1"/>
-      <w:keepLines w:val="1"/>
-      <w:pageBreakBefore w:val="0"/>
-      <w:spacing w:after="120" w:before="360" w:lineRule="auto"/>
+      <w:keepNext/>
+      <w:keepLines/>
+      <w:spacing w:before="360" w:after="120"/>
+      <w:outlineLvl w:val="1"/>
     </w:pPr>
     <w:rPr>
-      <w:b w:val="0"/>
       <w:sz w:val="32"/>
       <w:szCs w:val="32"/>
     </w:rPr>
@@ -1037,13 +1103,12 @@
     <w:basedOn w:val="Normal"/>
     <w:next w:val="Normal"/>
     <w:pPr>
-      <w:keepNext w:val="1"/>
-      <w:keepLines w:val="1"/>
-      <w:pageBreakBefore w:val="0"/>
-      <w:spacing w:after="80" w:before="320" w:lineRule="auto"/>
+      <w:keepNext/>
+      <w:keepLines/>
+      <w:spacing w:before="320" w:after="80"/>
+      <w:outlineLvl w:val="2"/>
     </w:pPr>
     <w:rPr>
-      <w:b w:val="0"/>
       <w:color w:val="434343"/>
       <w:sz w:val="28"/>
       <w:szCs w:val="28"/>
@@ -1054,10 +1119,10 @@
     <w:basedOn w:val="Normal"/>
     <w:next w:val="Normal"/>
     <w:pPr>
-      <w:keepNext w:val="1"/>
-      <w:keepLines w:val="1"/>
-      <w:pageBreakBefore w:val="0"/>
-      <w:spacing w:after="80" w:before="280" w:lineRule="auto"/>
+      <w:keepNext/>
+      <w:keepLines/>
+      <w:spacing w:before="280" w:after="80"/>
+      <w:outlineLvl w:val="3"/>
     </w:pPr>
     <w:rPr>
       <w:color w:val="666666"/>
@@ -1070,15 +1135,13 @@
     <w:basedOn w:val="Normal"/>
     <w:next w:val="Normal"/>
     <w:pPr>
-      <w:keepNext w:val="1"/>
-      <w:keepLines w:val="1"/>
-      <w:pageBreakBefore w:val="0"/>
-      <w:spacing w:after="80" w:before="240" w:lineRule="auto"/>
+      <w:keepNext/>
+      <w:keepLines/>
+      <w:spacing w:before="240" w:after="80"/>
+      <w:outlineLvl w:val="4"/>
     </w:pPr>
     <w:rPr>
       <w:color w:val="666666"/>
-      <w:sz w:val="22"/>
-      <w:szCs w:val="22"/>
     </w:rPr>
   </w:style>
   <w:style w:type="paragraph" w:styleId="Heading6">
@@ -1086,27 +1149,51 @@
     <w:basedOn w:val="Normal"/>
     <w:next w:val="Normal"/>
     <w:pPr>
-      <w:keepNext w:val="1"/>
-      <w:keepLines w:val="1"/>
-      <w:pageBreakBefore w:val="0"/>
-      <w:spacing w:after="80" w:before="240" w:lineRule="auto"/>
+      <w:keepNext/>
+      <w:keepLines/>
+      <w:spacing w:before="240" w:after="80"/>
+      <w:outlineLvl w:val="5"/>
     </w:pPr>
     <w:rPr>
-      <w:i w:val="1"/>
+      <w:i/>
       <w:color w:val="666666"/>
-      <w:sz w:val="22"/>
-      <w:szCs w:val="22"/>
     </w:rPr>
+  </w:style>
+  <w:style w:type="character" w:default="1" w:styleId="DefaultParagraphFont">
+    <w:name w:val="Default Paragraph Font"/>
+    <w:uiPriority w:val="1"/>
+    <w:semiHidden/>
+    <w:unhideWhenUsed/>
+  </w:style>
+  <w:style w:type="table" w:default="1" w:styleId="TableNormal">
+    <w:name w:val="Normal Table"/>
+    <w:uiPriority w:val="99"/>
+    <w:semiHidden/>
+    <w:unhideWhenUsed/>
+    <w:tblPr>
+      <w:tblInd w:w="0" w:type="dxa"/>
+      <w:tblCellMar>
+        <w:top w:w="0" w:type="dxa"/>
+        <w:left w:w="108" w:type="dxa"/>
+        <w:bottom w:w="0" w:type="dxa"/>
+        <w:right w:w="108" w:type="dxa"/>
+      </w:tblCellMar>
+    </w:tblPr>
+  </w:style>
+  <w:style w:type="numbering" w:default="1" w:styleId="NoList">
+    <w:name w:val="No List"/>
+    <w:uiPriority w:val="99"/>
+    <w:semiHidden/>
+    <w:unhideWhenUsed/>
   </w:style>
   <w:style w:type="paragraph" w:styleId="Title">
     <w:name w:val="Title"/>
     <w:basedOn w:val="Normal"/>
     <w:next w:val="Normal"/>
     <w:pPr>
-      <w:keepNext w:val="1"/>
-      <w:keepLines w:val="1"/>
-      <w:pageBreakBefore w:val="0"/>
-      <w:spacing w:after="60" w:before="0" w:lineRule="auto"/>
+      <w:keepNext/>
+      <w:keepLines/>
+      <w:spacing w:after="60"/>
     </w:pPr>
     <w:rPr>
       <w:sz w:val="52"/>
@@ -1118,14 +1205,321 @@
     <w:basedOn w:val="Normal"/>
     <w:next w:val="Normal"/>
     <w:pPr>
-      <w:keepNext w:val="1"/>
-      <w:keepLines w:val="1"/>
-      <w:pageBreakBefore w:val="0"/>
-      <w:spacing w:after="320" w:before="0" w:lineRule="auto"/>
+      <w:keepNext/>
+      <w:keepLines/>
+      <w:spacing w:after="320"/>
     </w:pPr>
     <w:rPr>
-      <w:rFonts w:ascii="Arial" w:cs="Arial" w:eastAsia="Arial" w:hAnsi="Arial"/>
-      <w:i w:val="0"/>
+      <w:color w:val="666666"/>
+      <w:sz w:val="30"/>
+      <w:szCs w:val="30"/>
+    </w:rPr>
+  </w:style>
+</w:styles>
+</file>
+
+<file path=word/stylesWithEffects.xml><?xml version="1.0" encoding="utf-8"?>
+<w:styles xmlns:wpc="http://schemas.microsoft.com/office/word/2010/wordprocessingCanvas" xmlns:mc="http://schemas.openxmlformats.org/markup-compatibility/2006" xmlns:o="urn:schemas-microsoft-com:office:office" xmlns:r="http://schemas.openxmlformats.org/officeDocument/2006/relationships" xmlns:m="http://schemas.openxmlformats.org/officeDocument/2006/math" xmlns:v="urn:schemas-microsoft-com:vml" xmlns:wp14="http://schemas.microsoft.com/office/word/2010/wordprocessingDrawing" xmlns:wp="http://schemas.openxmlformats.org/drawingml/2006/wordprocessingDrawing" xmlns:w10="urn:schemas-microsoft-com:office:word" xmlns:w="http://schemas.openxmlformats.org/wordprocessingml/2006/main" xmlns:w14="http://schemas.microsoft.com/office/word/2010/wordml" xmlns:wpg="http://schemas.microsoft.com/office/word/2010/wordprocessingGroup" xmlns:wpi="http://schemas.microsoft.com/office/word/2010/wordprocessingInk" xmlns:wne="http://schemas.microsoft.com/office/word/2006/wordml" xmlns:wps="http://schemas.microsoft.com/office/word/2010/wordprocessingShape" mc:Ignorable="w14 wp14">
+  <w:docDefaults>
+    <w:rPrDefault>
+      <w:rPr>
+        <w:rFonts w:ascii="Arial" w:eastAsia="Arial" w:hAnsi="Arial" w:cs="Arial"/>
+        <w:sz w:val="22"/>
+        <w:szCs w:val="22"/>
+        <w:lang w:eastAsia="en-GB" w:bidi="si-LK"/>
+      </w:rPr>
+    </w:rPrDefault>
+    <w:pPrDefault>
+      <w:pPr>
+        <w:spacing w:line="276" w:lineRule="auto"/>
+      </w:pPr>
+    </w:pPrDefault>
+  </w:docDefaults>
+  <w:latentStyles w:defLockedState="0" w:defUIPriority="99" w:defSemiHidden="1" w:defUnhideWhenUsed="1" w:defQFormat="0" w:count="267">
+    <w:lsdException w:name="Normal" w:semiHidden="0" w:uiPriority="0" w:unhideWhenUsed="0" w:qFormat="1"/>
+    <w:lsdException w:name="heading 1" w:semiHidden="0" w:uiPriority="9" w:unhideWhenUsed="0" w:qFormat="1"/>
+    <w:lsdException w:name="heading 2" w:uiPriority="9" w:qFormat="1"/>
+    <w:lsdException w:name="heading 3" w:uiPriority="9" w:qFormat="1"/>
+    <w:lsdException w:name="heading 4" w:uiPriority="9" w:qFormat="1"/>
+    <w:lsdException w:name="heading 5" w:uiPriority="9" w:qFormat="1"/>
+    <w:lsdException w:name="heading 6" w:uiPriority="9" w:qFormat="1"/>
+    <w:lsdException w:name="heading 7" w:uiPriority="9" w:qFormat="1"/>
+    <w:lsdException w:name="heading 8" w:uiPriority="9" w:qFormat="1"/>
+    <w:lsdException w:name="heading 9" w:uiPriority="9" w:qFormat="1"/>
+    <w:lsdException w:name="toc 1" w:uiPriority="39"/>
+    <w:lsdException w:name="toc 2" w:uiPriority="39"/>
+    <w:lsdException w:name="toc 3" w:uiPriority="39"/>
+    <w:lsdException w:name="toc 4" w:uiPriority="39"/>
+    <w:lsdException w:name="toc 5" w:uiPriority="39"/>
+    <w:lsdException w:name="toc 6" w:uiPriority="39"/>
+    <w:lsdException w:name="toc 7" w:uiPriority="39"/>
+    <w:lsdException w:name="toc 8" w:uiPriority="39"/>
+    <w:lsdException w:name="toc 9" w:uiPriority="39"/>
+    <w:lsdException w:name="caption" w:uiPriority="35" w:qFormat="1"/>
+    <w:lsdException w:name="Title" w:semiHidden="0" w:uiPriority="10" w:unhideWhenUsed="0" w:qFormat="1"/>
+    <w:lsdException w:name="Default Paragraph Font" w:uiPriority="1"/>
+    <w:lsdException w:name="Subtitle" w:semiHidden="0" w:uiPriority="11" w:unhideWhenUsed="0" w:qFormat="1"/>
+    <w:lsdException w:name="Strong" w:semiHidden="0" w:uiPriority="22" w:unhideWhenUsed="0" w:qFormat="1"/>
+    <w:lsdException w:name="Emphasis" w:semiHidden="0" w:uiPriority="20" w:unhideWhenUsed="0" w:qFormat="1"/>
+    <w:lsdException w:name="Table Grid" w:semiHidden="0" w:uiPriority="59" w:unhideWhenUsed="0"/>
+    <w:lsdException w:name="Placeholder Text" w:unhideWhenUsed="0"/>
+    <w:lsdException w:name="No Spacing" w:semiHidden="0" w:uiPriority="1" w:unhideWhenUsed="0" w:qFormat="1"/>
+    <w:lsdException w:name="Light Shading" w:semiHidden="0" w:uiPriority="60" w:unhideWhenUsed="0"/>
+    <w:lsdException w:name="Light List" w:semiHidden="0" w:uiPriority="61" w:unhideWhenUsed="0"/>
+    <w:lsdException w:name="Light Grid" w:semiHidden="0" w:uiPriority="62" w:unhideWhenUsed="0"/>
+    <w:lsdException w:name="Medium Shading 1" w:semiHidden="0" w:uiPriority="63" w:unhideWhenUsed="0"/>
+    <w:lsdException w:name="Medium Shading 2" w:semiHidden="0" w:uiPriority="64" w:unhideWhenUsed="0"/>
+    <w:lsdException w:name="Medium List 1" w:semiHidden="0" w:uiPriority="65" w:unhideWhenUsed="0"/>
+    <w:lsdException w:name="Medium List 2" w:semiHidden="0" w:uiPriority="66" w:unhideWhenUsed="0"/>
+    <w:lsdException w:name="Medium Grid 1" w:semiHidden="0" w:uiPriority="67" w:unhideWhenUsed="0"/>
+    <w:lsdException w:name="Medium Grid 2" w:semiHidden="0" w:uiPriority="68" w:unhideWhenUsed="0"/>
+    <w:lsdException w:name="Medium Grid 3" w:semiHidden="0" w:uiPriority="69" w:unhideWhenUsed="0"/>
+    <w:lsdException w:name="Dark List" w:semiHidden="0" w:uiPriority="70" w:unhideWhenUsed="0"/>
+    <w:lsdException w:name="Colorful Shading" w:semiHidden="0" w:uiPriority="71" w:unhideWhenUsed="0"/>
+    <w:lsdException w:name="Colorful List" w:semiHidden="0" w:uiPriority="72" w:unhideWhenUsed="0"/>
+    <w:lsdException w:name="Colorful Grid" w:semiHidden="0" w:uiPriority="73" w:unhideWhenUsed="0"/>
+    <w:lsdException w:name="Light Shading Accent 1" w:semiHidden="0" w:uiPriority="60" w:unhideWhenUsed="0"/>
+    <w:lsdException w:name="Light List Accent 1" w:semiHidden="0" w:uiPriority="61" w:unhideWhenUsed="0"/>
+    <w:lsdException w:name="Light Grid Accent 1" w:semiHidden="0" w:uiPriority="62" w:unhideWhenUsed="0"/>
+    <w:lsdException w:name="Medium Shading 1 Accent 1" w:semiHidden="0" w:uiPriority="63" w:unhideWhenUsed="0"/>
+    <w:lsdException w:name="Medium Shading 2 Accent 1" w:semiHidden="0" w:uiPriority="64" w:unhideWhenUsed="0"/>
+    <w:lsdException w:name="Medium List 1 Accent 1" w:semiHidden="0" w:uiPriority="65" w:unhideWhenUsed="0"/>
+    <w:lsdException w:name="Revision" w:unhideWhenUsed="0"/>
+    <w:lsdException w:name="List Paragraph" w:semiHidden="0" w:uiPriority="34" w:unhideWhenUsed="0" w:qFormat="1"/>
+    <w:lsdException w:name="Quote" w:semiHidden="0" w:uiPriority="29" w:unhideWhenUsed="0" w:qFormat="1"/>
+    <w:lsdException w:name="Intense Quote" w:semiHidden="0" w:uiPriority="30" w:unhideWhenUsed="0" w:qFormat="1"/>
+    <w:lsdException w:name="Medium List 2 Accent 1" w:semiHidden="0" w:uiPriority="66" w:unhideWhenUsed="0"/>
+    <w:lsdException w:name="Medium Grid 1 Accent 1" w:semiHidden="0" w:uiPriority="67" w:unhideWhenUsed="0"/>
+    <w:lsdException w:name="Medium Grid 2 Accent 1" w:semiHidden="0" w:uiPriority="68" w:unhideWhenUsed="0"/>
+    <w:lsdException w:name="Medium Grid 3 Accent 1" w:semiHidden="0" w:uiPriority="69" w:unhideWhenUsed="0"/>
+    <w:lsdException w:name="Dark List Accent 1" w:semiHidden="0" w:uiPriority="70" w:unhideWhenUsed="0"/>
+    <w:lsdException w:name="Colorful Shading Accent 1" w:semiHidden="0" w:uiPriority="71" w:unhideWhenUsed="0"/>
+    <w:lsdException w:name="Colorful List Accent 1" w:semiHidden="0" w:uiPriority="72" w:unhideWhenUsed="0"/>
+    <w:lsdException w:name="Colorful Grid Accent 1" w:semiHidden="0" w:uiPriority="73" w:unhideWhenUsed="0"/>
+    <w:lsdException w:name="Light Shading Accent 2" w:semiHidden="0" w:uiPriority="60" w:unhideWhenUsed="0"/>
+    <w:lsdException w:name="Light List Accent 2" w:semiHidden="0" w:uiPriority="61" w:unhideWhenUsed="0"/>
+    <w:lsdException w:name="Light Grid Accent 2" w:semiHidden="0" w:uiPriority="62" w:unhideWhenUsed="0"/>
+    <w:lsdException w:name="Medium Shading 1 Accent 2" w:semiHidden="0" w:uiPriority="63" w:unhideWhenUsed="0"/>
+    <w:lsdException w:name="Medium Shading 2 Accent 2" w:semiHidden="0" w:uiPriority="64" w:unhideWhenUsed="0"/>
+    <w:lsdException w:name="Medium List 1 Accent 2" w:semiHidden="0" w:uiPriority="65" w:unhideWhenUsed="0"/>
+    <w:lsdException w:name="Medium List 2 Accent 2" w:semiHidden="0" w:uiPriority="66" w:unhideWhenUsed="0"/>
+    <w:lsdException w:name="Medium Grid 1 Accent 2" w:semiHidden="0" w:uiPriority="67" w:unhideWhenUsed="0"/>
+    <w:lsdException w:name="Medium Grid 2 Accent 2" w:semiHidden="0" w:uiPriority="68" w:unhideWhenUsed="0"/>
+    <w:lsdException w:name="Medium Grid 3 Accent 2" w:semiHidden="0" w:uiPriority="69" w:unhideWhenUsed="0"/>
+    <w:lsdException w:name="Dark List Accent 2" w:semiHidden="0" w:uiPriority="70" w:unhideWhenUsed="0"/>
+    <w:lsdException w:name="Colorful Shading Accent 2" w:semiHidden="0" w:uiPriority="71" w:unhideWhenUsed="0"/>
+    <w:lsdException w:name="Colorful List Accent 2" w:semiHidden="0" w:uiPriority="72" w:unhideWhenUsed="0"/>
+    <w:lsdException w:name="Colorful Grid Accent 2" w:semiHidden="0" w:uiPriority="73" w:unhideWhenUsed="0"/>
+    <w:lsdException w:name="Light Shading Accent 3" w:semiHidden="0" w:uiPriority="60" w:unhideWhenUsed="0"/>
+    <w:lsdException w:name="Light List Accent 3" w:semiHidden="0" w:uiPriority="61" w:unhideWhenUsed="0"/>
+    <w:lsdException w:name="Light Grid Accent 3" w:semiHidden="0" w:uiPriority="62" w:unhideWhenUsed="0"/>
+    <w:lsdException w:name="Medium Shading 1 Accent 3" w:semiHidden="0" w:uiPriority="63" w:unhideWhenUsed="0"/>
+    <w:lsdException w:name="Medium Shading 2 Accent 3" w:semiHidden="0" w:uiPriority="64" w:unhideWhenUsed="0"/>
+    <w:lsdException w:name="Medium List 1 Accent 3" w:semiHidden="0" w:uiPriority="65" w:unhideWhenUsed="0"/>
+    <w:lsdException w:name="Medium List 2 Accent 3" w:semiHidden="0" w:uiPriority="66" w:unhideWhenUsed="0"/>
+    <w:lsdException w:name="Medium Grid 1 Accent 3" w:semiHidden="0" w:uiPriority="67" w:unhideWhenUsed="0"/>
+    <w:lsdException w:name="Medium Grid 2 Accent 3" w:semiHidden="0" w:uiPriority="68" w:unhideWhenUsed="0"/>
+    <w:lsdException w:name="Medium Grid 3 Accent 3" w:semiHidden="0" w:uiPriority="69" w:unhideWhenUsed="0"/>
+    <w:lsdException w:name="Dark List Accent 3" w:semiHidden="0" w:uiPriority="70" w:unhideWhenUsed="0"/>
+    <w:lsdException w:name="Colorful Shading Accent 3" w:semiHidden="0" w:uiPriority="71" w:unhideWhenUsed="0"/>
+    <w:lsdException w:name="Colorful List Accent 3" w:semiHidden="0" w:uiPriority="72" w:unhideWhenUsed="0"/>
+    <w:lsdException w:name="Colorful Grid Accent 3" w:semiHidden="0" w:uiPriority="73" w:unhideWhenUsed="0"/>
+    <w:lsdException w:name="Light Shading Accent 4" w:semiHidden="0" w:uiPriority="60" w:unhideWhenUsed="0"/>
+    <w:lsdException w:name="Light List Accent 4" w:semiHidden="0" w:uiPriority="61" w:unhideWhenUsed="0"/>
+    <w:lsdException w:name="Light Grid Accent 4" w:semiHidden="0" w:uiPriority="62" w:unhideWhenUsed="0"/>
+    <w:lsdException w:name="Medium Shading 1 Accent 4" w:semiHidden="0" w:uiPriority="63" w:unhideWhenUsed="0"/>
+    <w:lsdException w:name="Medium Shading 2 Accent 4" w:semiHidden="0" w:uiPriority="64" w:unhideWhenUsed="0"/>
+    <w:lsdException w:name="Medium List 1 Accent 4" w:semiHidden="0" w:uiPriority="65" w:unhideWhenUsed="0"/>
+    <w:lsdException w:name="Medium List 2 Accent 4" w:semiHidden="0" w:uiPriority="66" w:unhideWhenUsed="0"/>
+    <w:lsdException w:name="Medium Grid 1 Accent 4" w:semiHidden="0" w:uiPriority="67" w:unhideWhenUsed="0"/>
+    <w:lsdException w:name="Medium Grid 2 Accent 4" w:semiHidden="0" w:uiPriority="68" w:unhideWhenUsed="0"/>
+    <w:lsdException w:name="Medium Grid 3 Accent 4" w:semiHidden="0" w:uiPriority="69" w:unhideWhenUsed="0"/>
+    <w:lsdException w:name="Dark List Accent 4" w:semiHidden="0" w:uiPriority="70" w:unhideWhenUsed="0"/>
+    <w:lsdException w:name="Colorful Shading Accent 4" w:semiHidden="0" w:uiPriority="71" w:unhideWhenUsed="0"/>
+    <w:lsdException w:name="Colorful List Accent 4" w:semiHidden="0" w:uiPriority="72" w:unhideWhenUsed="0"/>
+    <w:lsdException w:name="Colorful Grid Accent 4" w:semiHidden="0" w:uiPriority="73" w:unhideWhenUsed="0"/>
+    <w:lsdException w:name="Light Shading Accent 5" w:semiHidden="0" w:uiPriority="60" w:unhideWhenUsed="0"/>
+    <w:lsdException w:name="Light List Accent 5" w:semiHidden="0" w:uiPriority="61" w:unhideWhenUsed="0"/>
+    <w:lsdException w:name="Light Grid Accent 5" w:semiHidden="0" w:uiPriority="62" w:unhideWhenUsed="0"/>
+    <w:lsdException w:name="Medium Shading 1 Accent 5" w:semiHidden="0" w:uiPriority="63" w:unhideWhenUsed="0"/>
+    <w:lsdException w:name="Medium Shading 2 Accent 5" w:semiHidden="0" w:uiPriority="64" w:unhideWhenUsed="0"/>
+    <w:lsdException w:name="Medium List 1 Accent 5" w:semiHidden="0" w:uiPriority="65" w:unhideWhenUsed="0"/>
+    <w:lsdException w:name="Medium List 2 Accent 5" w:semiHidden="0" w:uiPriority="66" w:unhideWhenUsed="0"/>
+    <w:lsdException w:name="Medium Grid 1 Accent 5" w:semiHidden="0" w:uiPriority="67" w:unhideWhenUsed="0"/>
+    <w:lsdException w:name="Medium Grid 2 Accent 5" w:semiHidden="0" w:uiPriority="68" w:unhideWhenUsed="0"/>
+    <w:lsdException w:name="Medium Grid 3 Accent 5" w:semiHidden="0" w:uiPriority="69" w:unhideWhenUsed="0"/>
+    <w:lsdException w:name="Dark List Accent 5" w:semiHidden="0" w:uiPriority="70" w:unhideWhenUsed="0"/>
+    <w:lsdException w:name="Colorful Shading Accent 5" w:semiHidden="0" w:uiPriority="71" w:unhideWhenUsed="0"/>
+    <w:lsdException w:name="Colorful List Accent 5" w:semiHidden="0" w:uiPriority="72" w:unhideWhenUsed="0"/>
+    <w:lsdException w:name="Colorful Grid Accent 5" w:semiHidden="0" w:uiPriority="73" w:unhideWhenUsed="0"/>
+    <w:lsdException w:name="Light Shading Accent 6" w:semiHidden="0" w:uiPriority="60" w:unhideWhenUsed="0"/>
+    <w:lsdException w:name="Light List Accent 6" w:semiHidden="0" w:uiPriority="61" w:unhideWhenUsed="0"/>
+    <w:lsdException w:name="Light Grid Accent 6" w:semiHidden="0" w:uiPriority="62" w:unhideWhenUsed="0"/>
+    <w:lsdException w:name="Medium Shading 1 Accent 6" w:semiHidden="0" w:uiPriority="63" w:unhideWhenUsed="0"/>
+    <w:lsdException w:name="Medium Shading 2 Accent 6" w:semiHidden="0" w:uiPriority="64" w:unhideWhenUsed="0"/>
+    <w:lsdException w:name="Medium List 1 Accent 6" w:semiHidden="0" w:uiPriority="65" w:unhideWhenUsed="0"/>
+    <w:lsdException w:name="Medium List 2 Accent 6" w:semiHidden="0" w:uiPriority="66" w:unhideWhenUsed="0"/>
+    <w:lsdException w:name="Medium Grid 1 Accent 6" w:semiHidden="0" w:uiPriority="67" w:unhideWhenUsed="0"/>
+    <w:lsdException w:name="Medium Grid 2 Accent 6" w:semiHidden="0" w:uiPriority="68" w:unhideWhenUsed="0"/>
+    <w:lsdException w:name="Medium Grid 3 Accent 6" w:semiHidden="0" w:uiPriority="69" w:unhideWhenUsed="0"/>
+    <w:lsdException w:name="Dark List Accent 6" w:semiHidden="0" w:uiPriority="70" w:unhideWhenUsed="0"/>
+    <w:lsdException w:name="Colorful Shading Accent 6" w:semiHidden="0" w:uiPriority="71" w:unhideWhenUsed="0"/>
+    <w:lsdException w:name="Colorful List Accent 6" w:semiHidden="0" w:uiPriority="72" w:unhideWhenUsed="0"/>
+    <w:lsdException w:name="Colorful Grid Accent 6" w:semiHidden="0" w:uiPriority="73" w:unhideWhenUsed="0"/>
+    <w:lsdException w:name="Subtle Emphasis" w:semiHidden="0" w:uiPriority="19" w:unhideWhenUsed="0" w:qFormat="1"/>
+    <w:lsdException w:name="Intense Emphasis" w:semiHidden="0" w:uiPriority="21" w:unhideWhenUsed="0" w:qFormat="1"/>
+    <w:lsdException w:name="Subtle Reference" w:semiHidden="0" w:uiPriority="31" w:unhideWhenUsed="0" w:qFormat="1"/>
+    <w:lsdException w:name="Intense Reference" w:semiHidden="0" w:uiPriority="32" w:unhideWhenUsed="0" w:qFormat="1"/>
+    <w:lsdException w:name="Book Title" w:semiHidden="0" w:uiPriority="33" w:unhideWhenUsed="0" w:qFormat="1"/>
+    <w:lsdException w:name="Bibliography" w:uiPriority="37"/>
+    <w:lsdException w:name="TOC Heading" w:uiPriority="39" w:qFormat="1"/>
+  </w:latentStyles>
+  <w:style w:type="paragraph" w:default="1" w:styleId="Normal">
+    <w:name w:val="Normal"/>
+    <w:rsid w:val="00C2601F"/>
+  </w:style>
+  <w:style w:type="paragraph" w:styleId="Heading1">
+    <w:name w:val="heading 1"/>
+    <w:basedOn w:val="Normal"/>
+    <w:next w:val="Normal"/>
+    <w:pPr>
+      <w:keepNext/>
+      <w:keepLines/>
+      <w:spacing w:before="400" w:after="120"/>
+      <w:outlineLvl w:val="0"/>
+    </w:pPr>
+    <w:rPr>
+      <w:sz w:val="40"/>
+      <w:szCs w:val="40"/>
+    </w:rPr>
+  </w:style>
+  <w:style w:type="paragraph" w:styleId="Heading2">
+    <w:name w:val="heading 2"/>
+    <w:basedOn w:val="Normal"/>
+    <w:next w:val="Normal"/>
+    <w:pPr>
+      <w:keepNext/>
+      <w:keepLines/>
+      <w:spacing w:before="360" w:after="120"/>
+      <w:outlineLvl w:val="1"/>
+    </w:pPr>
+    <w:rPr>
+      <w:sz w:val="32"/>
+      <w:szCs w:val="32"/>
+    </w:rPr>
+  </w:style>
+  <w:style w:type="paragraph" w:styleId="Heading3">
+    <w:name w:val="heading 3"/>
+    <w:basedOn w:val="Normal"/>
+    <w:next w:val="Normal"/>
+    <w:pPr>
+      <w:keepNext/>
+      <w:keepLines/>
+      <w:spacing w:before="320" w:after="80"/>
+      <w:outlineLvl w:val="2"/>
+    </w:pPr>
+    <w:rPr>
+      <w:color w:val="434343"/>
+      <w:sz w:val="28"/>
+      <w:szCs w:val="28"/>
+    </w:rPr>
+  </w:style>
+  <w:style w:type="paragraph" w:styleId="Heading4">
+    <w:name w:val="heading 4"/>
+    <w:basedOn w:val="Normal"/>
+    <w:next w:val="Normal"/>
+    <w:pPr>
+      <w:keepNext/>
+      <w:keepLines/>
+      <w:spacing w:before="280" w:after="80"/>
+      <w:outlineLvl w:val="3"/>
+    </w:pPr>
+    <w:rPr>
+      <w:color w:val="666666"/>
+      <w:sz w:val="24"/>
+      <w:szCs w:val="24"/>
+    </w:rPr>
+  </w:style>
+  <w:style w:type="paragraph" w:styleId="Heading5">
+    <w:name w:val="heading 5"/>
+    <w:basedOn w:val="Normal"/>
+    <w:next w:val="Normal"/>
+    <w:pPr>
+      <w:keepNext/>
+      <w:keepLines/>
+      <w:spacing w:before="240" w:after="80"/>
+      <w:outlineLvl w:val="4"/>
+    </w:pPr>
+    <w:rPr>
+      <w:color w:val="666666"/>
+    </w:rPr>
+  </w:style>
+  <w:style w:type="paragraph" w:styleId="Heading6">
+    <w:name w:val="heading 6"/>
+    <w:basedOn w:val="Normal"/>
+    <w:next w:val="Normal"/>
+    <w:pPr>
+      <w:keepNext/>
+      <w:keepLines/>
+      <w:spacing w:before="240" w:after="80"/>
+      <w:outlineLvl w:val="5"/>
+    </w:pPr>
+    <w:rPr>
+      <w:i/>
+      <w:color w:val="666666"/>
+    </w:rPr>
+  </w:style>
+  <w:style w:type="character" w:default="1" w:styleId="DefaultParagraphFont">
+    <w:name w:val="Default Paragraph Font"/>
+    <w:uiPriority w:val="1"/>
+    <w:semiHidden/>
+    <w:unhideWhenUsed/>
+  </w:style>
+  <w:style w:type="table" w:default="1" w:styleId="TableNormal">
+    <w:name w:val="Normal Table"/>
+    <w:uiPriority w:val="99"/>
+    <w:semiHidden/>
+    <w:unhideWhenUsed/>
+    <w:tblPr>
+      <w:tblInd w:w="0" w:type="dxa"/>
+      <w:tblCellMar>
+        <w:top w:w="0" w:type="dxa"/>
+        <w:left w:w="108" w:type="dxa"/>
+        <w:bottom w:w="0" w:type="dxa"/>
+        <w:right w:w="108" w:type="dxa"/>
+      </w:tblCellMar>
+    </w:tblPr>
+  </w:style>
+  <w:style w:type="numbering" w:default="1" w:styleId="NoList">
+    <w:name w:val="No List"/>
+    <w:uiPriority w:val="99"/>
+    <w:semiHidden/>
+    <w:unhideWhenUsed/>
+  </w:style>
+  <w:style w:type="paragraph" w:styleId="Title">
+    <w:name w:val="Title"/>
+    <w:basedOn w:val="Normal"/>
+    <w:next w:val="Normal"/>
+    <w:pPr>
+      <w:keepNext/>
+      <w:keepLines/>
+      <w:spacing w:after="60"/>
+    </w:pPr>
+    <w:rPr>
+      <w:sz w:val="52"/>
+      <w:szCs w:val="52"/>
+    </w:rPr>
+  </w:style>
+  <w:style w:type="paragraph" w:styleId="Subtitle">
+    <w:name w:val="Subtitle"/>
+    <w:basedOn w:val="Normal"/>
+    <w:next w:val="Normal"/>
+    <w:pPr>
+      <w:keepNext/>
+      <w:keepLines/>
+      <w:spacing w:after="320"/>
+    </w:pPr>
+    <w:rPr>
       <w:color w:val="666666"/>
       <w:sz w:val="30"/>
       <w:szCs w:val="30"/>

</xml_diff>